<commit_message>
Suppression de fichiers générés.
</commit_message>
<xml_diff>
--- a/rapport_prestations.docx
+++ b/rapport_prestations.docx
@@ -1504,7 +1504,7 @@
               <a:graphicData uri="http://schemas.openxmlformats.org/drawingml/2006/picture">
                 <pic:pic>
                   <pic:nvPicPr>
-                    <pic:cNvPr id="0" name="tmpn5bfczn2.png"/>
+                    <pic:cNvPr id="0" name="tmpcovrulcj.png"/>
                     <pic:cNvPicPr/>
                   </pic:nvPicPr>
                   <pic:blipFill>
@@ -1545,7 +1545,7 @@
               <a:graphicData uri="http://schemas.openxmlformats.org/drawingml/2006/picture">
                 <pic:pic>
                   <pic:nvPicPr>
-                    <pic:cNvPr id="0" name="tmpxbkxoio3.png"/>
+                    <pic:cNvPr id="0" name="tmpr32qyc4q.png"/>
                     <pic:cNvPicPr/>
                   </pic:nvPicPr>
                   <pic:blipFill>
@@ -1614,7 +1614,7 @@
               <a:graphicData uri="http://schemas.openxmlformats.org/drawingml/2006/picture">
                 <pic:pic>
                   <pic:nvPicPr>
-                    <pic:cNvPr id="0" name="tmpxqy49g2p.png"/>
+                    <pic:cNvPr id="0" name="tmphds6n509.png"/>
                     <pic:cNvPicPr/>
                   </pic:nvPicPr>
                   <pic:blipFill>
@@ -1655,7 +1655,7 @@
               <a:graphicData uri="http://schemas.openxmlformats.org/drawingml/2006/picture">
                 <pic:pic>
                   <pic:nvPicPr>
-                    <pic:cNvPr id="0" name="tmppth_9wee.png"/>
+                    <pic:cNvPr id="0" name="tmp_e5xu5ab.png"/>
                     <pic:cNvPicPr/>
                   </pic:nvPicPr>
                   <pic:blipFill>
@@ -1940,7 +1940,7 @@
               <a:graphicData uri="http://schemas.openxmlformats.org/drawingml/2006/picture">
                 <pic:pic>
                   <pic:nvPicPr>
-                    <pic:cNvPr id="0" name="tmpdi4lf5pr.png"/>
+                    <pic:cNvPr id="0" name="tmp0ljk0rzh.png"/>
                     <pic:cNvPicPr/>
                   </pic:nvPicPr>
                   <pic:blipFill>
@@ -2322,7 +2322,7 @@
               <a:graphicData uri="http://schemas.openxmlformats.org/drawingml/2006/picture">
                 <pic:pic>
                   <pic:nvPicPr>
-                    <pic:cNvPr id="0" name="tmpzwg_3wcy.png"/>
+                    <pic:cNvPr id="0" name="tmpo0l6s2ir.png"/>
                     <pic:cNvPicPr/>
                   </pic:nvPicPr>
                   <pic:blipFill>
@@ -2648,7 +2648,7 @@
               <a:graphicData uri="http://schemas.openxmlformats.org/drawingml/2006/picture">
                 <pic:pic>
                   <pic:nvPicPr>
-                    <pic:cNvPr id="0" name="tmpgk655ii6.png"/>
+                    <pic:cNvPr id="0" name="tmpplw5zeqf.png"/>
                     <pic:cNvPicPr/>
                   </pic:nvPicPr>
                   <pic:blipFill>
@@ -6074,7 +6074,7 @@
               <a:graphicData uri="http://schemas.openxmlformats.org/drawingml/2006/picture">
                 <pic:pic>
                   <pic:nvPicPr>
-                    <pic:cNvPr id="0" name="tmpluophai3.png"/>
+                    <pic:cNvPr id="0" name="tmpb86v9zxc.png"/>
                     <pic:cNvPicPr/>
                   </pic:nvPicPr>
                   <pic:blipFill>
@@ -6710,7 +6710,7 @@
               <a:graphicData uri="http://schemas.openxmlformats.org/drawingml/2006/picture">
                 <pic:pic>
                   <pic:nvPicPr>
-                    <pic:cNvPr id="0" name="tmpktlvbi6c.png"/>
+                    <pic:cNvPr id="0" name="tmpwaal6vpz.png"/>
                     <pic:cNvPicPr/>
                   </pic:nvPicPr>
                   <pic:blipFill>
@@ -7594,7 +7594,7 @@
               <a:graphicData uri="http://schemas.openxmlformats.org/drawingml/2006/picture">
                 <pic:pic>
                   <pic:nvPicPr>
-                    <pic:cNvPr id="0" name="tmpnjncsvcw.png"/>
+                    <pic:cNvPr id="0" name="tmp5lxcqc7r.png"/>
                     <pic:cNvPicPr/>
                   </pic:nvPicPr>
                   <pic:blipFill>
@@ -9153,7 +9153,7 @@
               <a:graphicData uri="http://schemas.openxmlformats.org/drawingml/2006/picture">
                 <pic:pic>
                   <pic:nvPicPr>
-                    <pic:cNvPr id="0" name="tmpmq40pb0_.png"/>
+                    <pic:cNvPr id="0" name="tmptcjpw1kf.png"/>
                     <pic:cNvPicPr/>
                   </pic:nvPicPr>
                   <pic:blipFill>
@@ -10069,7 +10069,7 @@
               <a:graphicData uri="http://schemas.openxmlformats.org/drawingml/2006/picture">
                 <pic:pic>
                   <pic:nvPicPr>
-                    <pic:cNvPr id="0" name="tmpdao_6um4.png"/>
+                    <pic:cNvPr id="0" name="tmpizl8w502.png"/>
                     <pic:cNvPicPr/>
                   </pic:nvPicPr>
                   <pic:blipFill>
@@ -11575,7 +11575,7 @@
               <a:graphicData uri="http://schemas.openxmlformats.org/drawingml/2006/picture">
                 <pic:pic>
                   <pic:nvPicPr>
-                    <pic:cNvPr id="0" name="tmpyt2tx1z0.png"/>
+                    <pic:cNvPr id="0" name="tmpouvdnbtt.png"/>
                     <pic:cNvPicPr/>
                   </pic:nvPicPr>
                   <pic:blipFill>
@@ -12576,7 +12576,7 @@
               <a:graphicData uri="http://schemas.openxmlformats.org/drawingml/2006/picture">
                 <pic:pic>
                   <pic:nvPicPr>
-                    <pic:cNvPr id="0" name="tmpeqt2i7m4.png"/>
+                    <pic:cNvPr id="0" name="tmp6wg5fmar.png"/>
                     <pic:cNvPicPr/>
                   </pic:nvPicPr>
                   <pic:blipFill>
@@ -12609,6 +12609,704 @@
         <w:pStyle w:val="Heading2"/>
       </w:pPr>
       <w:r>
+        <w:t>Montant moyen par type de prestation : comparaison 2024 vs 2025</w:t>
+      </w:r>
+    </w:p>
+    <w:p>
+      <w:r>
+        <w:t>Analyse comparative du coût moyen de chaque type de prestation entre 2024 (12 mois) et 2025 (période partielle), avec calcul de l'évolution par acte. Ce graphique en barres groupées visualise l'évolution des coûts moyens pour chaque type de prestation entre 2024 et 2025. Les différences de hauteur entre les barres révèlent les prestations qui ont connu une inflation ou une déflation tarifaire, guidant les décisions budgétaires et de couverture.</w:t>
+      </w:r>
+    </w:p>
+    <w:p>
+      <w:r>
+        <w:t>Tableau : montants moyens par type de prestation comparés entre 2024 et 2025.</w:t>
+      </w:r>
+    </w:p>
+    <w:tbl>
+      <w:tblPr>
+        <w:tblW w:type="auto" w:w="0"/>
+        <w:tblLook w:firstColumn="1" w:firstRow="1" w:lastColumn="0" w:lastRow="0" w:noHBand="0" w:noVBand="1" w:val="04A0"/>
+      </w:tblPr>
+      <w:tblGrid>
+        <w:gridCol w:w="1440"/>
+        <w:gridCol w:w="1440"/>
+        <w:gridCol w:w="1440"/>
+        <w:gridCol w:w="1440"/>
+        <w:gridCol w:w="1440"/>
+        <w:gridCol w:w="1440"/>
+      </w:tblGrid>
+      <w:tr>
+        <w:tc>
+          <w:tcPr>
+            <w:tcW w:type="dxa" w:w="1440"/>
+          </w:tcPr>
+          <w:p>
+            <w:r>
+              <w:t>Acte</w:t>
+            </w:r>
+          </w:p>
+        </w:tc>
+        <w:tc>
+          <w:tcPr>
+            <w:tcW w:type="dxa" w:w="1440"/>
+          </w:tcPr>
+          <w:p>
+            <w:r>
+              <w:t>Prestations 2024</w:t>
+            </w:r>
+          </w:p>
+        </w:tc>
+        <w:tc>
+          <w:tcPr>
+            <w:tcW w:type="dxa" w:w="1440"/>
+          </w:tcPr>
+          <w:p>
+            <w:r>
+              <w:t>Montant moyen 2024</w:t>
+            </w:r>
+          </w:p>
+        </w:tc>
+        <w:tc>
+          <w:tcPr>
+            <w:tcW w:type="dxa" w:w="1440"/>
+          </w:tcPr>
+          <w:p>
+            <w:r>
+              <w:t>Prestations 2025</w:t>
+            </w:r>
+          </w:p>
+        </w:tc>
+        <w:tc>
+          <w:tcPr>
+            <w:tcW w:type="dxa" w:w="1440"/>
+          </w:tcPr>
+          <w:p>
+            <w:r>
+              <w:t>Montant moyen 2025</w:t>
+            </w:r>
+          </w:p>
+        </w:tc>
+        <w:tc>
+          <w:tcPr>
+            <w:tcW w:type="dxa" w:w="1440"/>
+          </w:tcPr>
+          <w:p>
+            <w:r>
+              <w:t>Évolution (%)</w:t>
+            </w:r>
+          </w:p>
+        </w:tc>
+      </w:tr>
+      <w:tr>
+        <w:tc>
+          <w:tcPr>
+            <w:tcW w:type="dxa" w:w="1440"/>
+          </w:tcPr>
+          <w:p>
+            <w:r>
+              <w:t>Optique</w:t>
+            </w:r>
+          </w:p>
+        </w:tc>
+        <w:tc>
+          <w:tcPr>
+            <w:tcW w:type="dxa" w:w="1440"/>
+          </w:tcPr>
+          <w:p>
+            <w:r>
+              <w:t>38</w:t>
+            </w:r>
+          </w:p>
+        </w:tc>
+        <w:tc>
+          <w:tcPr>
+            <w:tcW w:type="dxa" w:w="1440"/>
+          </w:tcPr>
+          <w:p>
+            <w:r>
+              <w:t>87 868,42</w:t>
+            </w:r>
+          </w:p>
+        </w:tc>
+        <w:tc>
+          <w:tcPr>
+            <w:tcW w:type="dxa" w:w="1440"/>
+          </w:tcPr>
+          <w:p>
+            <w:r>
+              <w:t>40</w:t>
+            </w:r>
+          </w:p>
+        </w:tc>
+        <w:tc>
+          <w:tcPr>
+            <w:tcW w:type="dxa" w:w="1440"/>
+          </w:tcPr>
+          <w:p>
+            <w:r>
+              <w:t>97 937,50</w:t>
+            </w:r>
+          </w:p>
+        </w:tc>
+        <w:tc>
+          <w:tcPr>
+            <w:tcW w:type="dxa" w:w="1440"/>
+          </w:tcPr>
+          <w:p>
+            <w:r>
+              <w:t>↗️ +11.5%</w:t>
+            </w:r>
+          </w:p>
+        </w:tc>
+      </w:tr>
+      <w:tr>
+        <w:tc>
+          <w:tcPr>
+            <w:tcW w:type="dxa" w:w="1440"/>
+          </w:tcPr>
+          <w:p>
+            <w:r>
+              <w:t>Maternité</w:t>
+            </w:r>
+          </w:p>
+        </w:tc>
+        <w:tc>
+          <w:tcPr>
+            <w:tcW w:type="dxa" w:w="1440"/>
+          </w:tcPr>
+          <w:p>
+            <w:r>
+              <w:t>24</w:t>
+            </w:r>
+          </w:p>
+        </w:tc>
+        <w:tc>
+          <w:tcPr>
+            <w:tcW w:type="dxa" w:w="1440"/>
+          </w:tcPr>
+          <w:p>
+            <w:r>
+              <w:t>60 539,71</w:t>
+            </w:r>
+          </w:p>
+        </w:tc>
+        <w:tc>
+          <w:tcPr>
+            <w:tcW w:type="dxa" w:w="1440"/>
+          </w:tcPr>
+          <w:p>
+            <w:r>
+              <w:t>20</w:t>
+            </w:r>
+          </w:p>
+        </w:tc>
+        <w:tc>
+          <w:tcPr>
+            <w:tcW w:type="dxa" w:w="1440"/>
+          </w:tcPr>
+          <w:p>
+            <w:r>
+              <w:t>52 121,25</w:t>
+            </w:r>
+          </w:p>
+        </w:tc>
+        <w:tc>
+          <w:tcPr>
+            <w:tcW w:type="dxa" w:w="1440"/>
+          </w:tcPr>
+          <w:p>
+            <w:r>
+              <w:t>↘️ -13.9%</w:t>
+            </w:r>
+          </w:p>
+        </w:tc>
+      </w:tr>
+      <w:tr>
+        <w:tc>
+          <w:tcPr>
+            <w:tcW w:type="dxa" w:w="1440"/>
+          </w:tcPr>
+          <w:p>
+            <w:r>
+              <w:t>Hospitalisation</w:t>
+            </w:r>
+          </w:p>
+        </w:tc>
+        <w:tc>
+          <w:tcPr>
+            <w:tcW w:type="dxa" w:w="1440"/>
+          </w:tcPr>
+          <w:p>
+            <w:r>
+              <w:t>199</w:t>
+            </w:r>
+          </w:p>
+        </w:tc>
+        <w:tc>
+          <w:tcPr>
+            <w:tcW w:type="dxa" w:w="1440"/>
+          </w:tcPr>
+          <w:p>
+            <w:r>
+              <w:t>37 102,64</w:t>
+            </w:r>
+          </w:p>
+        </w:tc>
+        <w:tc>
+          <w:tcPr>
+            <w:tcW w:type="dxa" w:w="1440"/>
+          </w:tcPr>
+          <w:p>
+            <w:r>
+              <w:t>76</w:t>
+            </w:r>
+          </w:p>
+        </w:tc>
+        <w:tc>
+          <w:tcPr>
+            <w:tcW w:type="dxa" w:w="1440"/>
+          </w:tcPr>
+          <w:p>
+            <w:r>
+              <w:t>36 648,91</w:t>
+            </w:r>
+          </w:p>
+        </w:tc>
+        <w:tc>
+          <w:tcPr>
+            <w:tcW w:type="dxa" w:w="1440"/>
+          </w:tcPr>
+          <w:p>
+            <w:r>
+              <w:t>↘️ -1.2%</w:t>
+            </w:r>
+          </w:p>
+        </w:tc>
+      </w:tr>
+      <w:tr>
+        <w:tc>
+          <w:tcPr>
+            <w:tcW w:type="dxa" w:w="1440"/>
+          </w:tcPr>
+          <w:p>
+            <w:r>
+              <w:t>Dentaire &amp; Auditif</w:t>
+            </w:r>
+          </w:p>
+        </w:tc>
+        <w:tc>
+          <w:tcPr>
+            <w:tcW w:type="dxa" w:w="1440"/>
+          </w:tcPr>
+          <w:p>
+            <w:r>
+              <w:t>17</w:t>
+            </w:r>
+          </w:p>
+        </w:tc>
+        <w:tc>
+          <w:tcPr>
+            <w:tcW w:type="dxa" w:w="1440"/>
+          </w:tcPr>
+          <w:p>
+            <w:r>
+              <w:t>22 594,12</w:t>
+            </w:r>
+          </w:p>
+        </w:tc>
+        <w:tc>
+          <w:tcPr>
+            <w:tcW w:type="dxa" w:w="1440"/>
+          </w:tcPr>
+          <w:p>
+            <w:r>
+              <w:t>5</w:t>
+            </w:r>
+          </w:p>
+        </w:tc>
+        <w:tc>
+          <w:tcPr>
+            <w:tcW w:type="dxa" w:w="1440"/>
+          </w:tcPr>
+          <w:p>
+            <w:r>
+              <w:t>7 160</w:t>
+            </w:r>
+          </w:p>
+        </w:tc>
+        <w:tc>
+          <w:tcPr>
+            <w:tcW w:type="dxa" w:w="1440"/>
+          </w:tcPr>
+          <w:p>
+            <w:r>
+              <w:t>↘️ -68.3%</w:t>
+            </w:r>
+          </w:p>
+        </w:tc>
+      </w:tr>
+      <w:tr>
+        <w:tc>
+          <w:tcPr>
+            <w:tcW w:type="dxa" w:w="1440"/>
+          </w:tcPr>
+          <w:p>
+            <w:r>
+              <w:t>Autre</w:t>
+            </w:r>
+          </w:p>
+        </w:tc>
+        <w:tc>
+          <w:tcPr>
+            <w:tcW w:type="dxa" w:w="1440"/>
+          </w:tcPr>
+          <w:p>
+            <w:r>
+              <w:t>51</w:t>
+            </w:r>
+          </w:p>
+        </w:tc>
+        <w:tc>
+          <w:tcPr>
+            <w:tcW w:type="dxa" w:w="1440"/>
+          </w:tcPr>
+          <w:p>
+            <w:r>
+              <w:t>18 030,39</w:t>
+            </w:r>
+          </w:p>
+        </w:tc>
+        <w:tc>
+          <w:tcPr>
+            <w:tcW w:type="dxa" w:w="1440"/>
+          </w:tcPr>
+          <w:p>
+            <w:r>
+              <w:t>48</w:t>
+            </w:r>
+          </w:p>
+        </w:tc>
+        <w:tc>
+          <w:tcPr>
+            <w:tcW w:type="dxa" w:w="1440"/>
+          </w:tcPr>
+          <w:p>
+            <w:r>
+              <w:t>52 425,12</w:t>
+            </w:r>
+          </w:p>
+        </w:tc>
+        <w:tc>
+          <w:tcPr>
+            <w:tcW w:type="dxa" w:w="1440"/>
+          </w:tcPr>
+          <w:p>
+            <w:r>
+              <w:t>↗️ +190.8%</w:t>
+            </w:r>
+          </w:p>
+        </w:tc>
+      </w:tr>
+      <w:tr>
+        <w:tc>
+          <w:tcPr>
+            <w:tcW w:type="dxa" w:w="1440"/>
+          </w:tcPr>
+          <w:p>
+            <w:r>
+              <w:t>Radio</w:t>
+            </w:r>
+          </w:p>
+        </w:tc>
+        <w:tc>
+          <w:tcPr>
+            <w:tcW w:type="dxa" w:w="1440"/>
+          </w:tcPr>
+          <w:p>
+            <w:r>
+              <w:t>344</w:t>
+            </w:r>
+          </w:p>
+        </w:tc>
+        <w:tc>
+          <w:tcPr>
+            <w:tcW w:type="dxa" w:w="1440"/>
+          </w:tcPr>
+          <w:p>
+            <w:r>
+              <w:t>16 417,88</w:t>
+            </w:r>
+          </w:p>
+        </w:tc>
+        <w:tc>
+          <w:tcPr>
+            <w:tcW w:type="dxa" w:w="1440"/>
+          </w:tcPr>
+          <w:p>
+            <w:r>
+              <w:t>253</w:t>
+            </w:r>
+          </w:p>
+        </w:tc>
+        <w:tc>
+          <w:tcPr>
+            <w:tcW w:type="dxa" w:w="1440"/>
+          </w:tcPr>
+          <w:p>
+            <w:r>
+              <w:t>14 463,93</w:t>
+            </w:r>
+          </w:p>
+        </w:tc>
+        <w:tc>
+          <w:tcPr>
+            <w:tcW w:type="dxa" w:w="1440"/>
+          </w:tcPr>
+          <w:p>
+            <w:r>
+              <w:t>↘️ -11.9%</w:t>
+            </w:r>
+          </w:p>
+        </w:tc>
+      </w:tr>
+      <w:tr>
+        <w:tc>
+          <w:tcPr>
+            <w:tcW w:type="dxa" w:w="1440"/>
+          </w:tcPr>
+          <w:p>
+            <w:r>
+              <w:t>Analyse biomédicale</w:t>
+            </w:r>
+          </w:p>
+        </w:tc>
+        <w:tc>
+          <w:tcPr>
+            <w:tcW w:type="dxa" w:w="1440"/>
+          </w:tcPr>
+          <w:p>
+            <w:r>
+              <w:t>570</w:t>
+            </w:r>
+          </w:p>
+        </w:tc>
+        <w:tc>
+          <w:tcPr>
+            <w:tcW w:type="dxa" w:w="1440"/>
+          </w:tcPr>
+          <w:p>
+            <w:r>
+              <w:t>12 474,94</w:t>
+            </w:r>
+          </w:p>
+        </w:tc>
+        <w:tc>
+          <w:tcPr>
+            <w:tcW w:type="dxa" w:w="1440"/>
+          </w:tcPr>
+          <w:p>
+            <w:r>
+              <w:t>280</w:t>
+            </w:r>
+          </w:p>
+        </w:tc>
+        <w:tc>
+          <w:tcPr>
+            <w:tcW w:type="dxa" w:w="1440"/>
+          </w:tcPr>
+          <w:p>
+            <w:r>
+              <w:t>13 279,39</w:t>
+            </w:r>
+          </w:p>
+        </w:tc>
+        <w:tc>
+          <w:tcPr>
+            <w:tcW w:type="dxa" w:w="1440"/>
+          </w:tcPr>
+          <w:p>
+            <w:r>
+              <w:t>↗️ +6.4%</w:t>
+            </w:r>
+          </w:p>
+        </w:tc>
+      </w:tr>
+      <w:tr>
+        <w:tc>
+          <w:tcPr>
+            <w:tcW w:type="dxa" w:w="1440"/>
+          </w:tcPr>
+          <w:p>
+            <w:r>
+              <w:t>Pharmacie</w:t>
+            </w:r>
+          </w:p>
+        </w:tc>
+        <w:tc>
+          <w:tcPr>
+            <w:tcW w:type="dxa" w:w="1440"/>
+          </w:tcPr>
+          <w:p>
+            <w:r>
+              <w:t>2 442</w:t>
+            </w:r>
+          </w:p>
+        </w:tc>
+        <w:tc>
+          <w:tcPr>
+            <w:tcW w:type="dxa" w:w="1440"/>
+          </w:tcPr>
+          <w:p>
+            <w:r>
+              <w:t>8 582,46</w:t>
+            </w:r>
+          </w:p>
+        </w:tc>
+        <w:tc>
+          <w:tcPr>
+            <w:tcW w:type="dxa" w:w="1440"/>
+          </w:tcPr>
+          <w:p>
+            <w:r>
+              <w:t>1 389</w:t>
+            </w:r>
+          </w:p>
+        </w:tc>
+        <w:tc>
+          <w:tcPr>
+            <w:tcW w:type="dxa" w:w="1440"/>
+          </w:tcPr>
+          <w:p>
+            <w:r>
+              <w:t>9 021,72</w:t>
+            </w:r>
+          </w:p>
+        </w:tc>
+        <w:tc>
+          <w:tcPr>
+            <w:tcW w:type="dxa" w:w="1440"/>
+          </w:tcPr>
+          <w:p>
+            <w:r>
+              <w:t>↗️ +5.1%</w:t>
+            </w:r>
+          </w:p>
+        </w:tc>
+      </w:tr>
+      <w:tr>
+        <w:tc>
+          <w:tcPr>
+            <w:tcW w:type="dxa" w:w="1440"/>
+          </w:tcPr>
+          <w:p>
+            <w:r>
+              <w:t>Consultation</w:t>
+            </w:r>
+          </w:p>
+        </w:tc>
+        <w:tc>
+          <w:tcPr>
+            <w:tcW w:type="dxa" w:w="1440"/>
+          </w:tcPr>
+          <w:p>
+            <w:r>
+              <w:t>701</w:t>
+            </w:r>
+          </w:p>
+        </w:tc>
+        <w:tc>
+          <w:tcPr>
+            <w:tcW w:type="dxa" w:w="1440"/>
+          </w:tcPr>
+          <w:p>
+            <w:r>
+              <w:t>5 258,70</w:t>
+            </w:r>
+          </w:p>
+        </w:tc>
+        <w:tc>
+          <w:tcPr>
+            <w:tcW w:type="dxa" w:w="1440"/>
+          </w:tcPr>
+          <w:p>
+            <w:r>
+              <w:t>346</w:t>
+            </w:r>
+          </w:p>
+        </w:tc>
+        <w:tc>
+          <w:tcPr>
+            <w:tcW w:type="dxa" w:w="1440"/>
+          </w:tcPr>
+          <w:p>
+            <w:r>
+              <w:t>6 249,48</w:t>
+            </w:r>
+          </w:p>
+        </w:tc>
+        <w:tc>
+          <w:tcPr>
+            <w:tcW w:type="dxa" w:w="1440"/>
+          </w:tcPr>
+          <w:p>
+            <w:r>
+              <w:t>↗️ +18.8%</w:t>
+            </w:r>
+          </w:p>
+        </w:tc>
+      </w:tr>
+    </w:tbl>
+    <w:p>
+      <w:r>
+        <w:t>Graphique : barres groupées visualisant l'évolution des coûts moyens pour identifier les inflations tarifaires par spécialité.</w:t>
+      </w:r>
+    </w:p>
+    <w:p>
+      <w:r>
+        <w:drawing>
+          <wp:inline xmlns:a="http://schemas.openxmlformats.org/drawingml/2006/main" xmlns:pic="http://schemas.openxmlformats.org/drawingml/2006/picture">
+            <wp:extent cx="5029200" cy="2817875"/>
+            <wp:docPr id="15" name="Picture 15"/>
+            <wp:cNvGraphicFramePr>
+              <a:graphicFrameLocks noChangeAspect="1"/>
+            </wp:cNvGraphicFramePr>
+            <a:graphic>
+              <a:graphicData uri="http://schemas.openxmlformats.org/drawingml/2006/picture">
+                <pic:pic>
+                  <pic:nvPicPr>
+                    <pic:cNvPr id="0" name="tmptj5lusrz.png"/>
+                    <pic:cNvPicPr/>
+                  </pic:nvPicPr>
+                  <pic:blipFill>
+                    <a:blip r:embed="rId23"/>
+                    <a:stretch>
+                      <a:fillRect/>
+                    </a:stretch>
+                  </pic:blipFill>
+                  <pic:spPr>
+                    <a:xfrm>
+                      <a:off x="0" y="0"/>
+                      <a:ext cx="5029200" cy="2817875"/>
+                    </a:xfrm>
+                    <a:prstGeom prst="rect"/>
+                  </pic:spPr>
+                </pic:pic>
+              </a:graphicData>
+            </a:graphic>
+          </wp:inline>
+        </w:drawing>
+      </w:r>
+    </w:p>
+    <w:p>
+      <w:r>
+        <w:t>Comparaison du montant moyen par type de prestation : 2024 vs 2025</w:t>
+      </w:r>
+    </w:p>
+    <w:p>
+      <w:pPr>
+        <w:pStyle w:val="Heading2"/>
+      </w:pPr>
+      <w:r>
         <w:t>Proportion de chaque prestation (hors pharmacie) sur le total</w:t>
       </w:r>
     </w:p>
@@ -13048,7 +13746,7 @@
         <w:drawing>
           <wp:inline xmlns:a="http://schemas.openxmlformats.org/drawingml/2006/main" xmlns:pic="http://schemas.openxmlformats.org/drawingml/2006/picture">
             <wp:extent cx="5029200" cy="3307699"/>
-            <wp:docPr id="15" name="Picture 15"/>
+            <wp:docPr id="16" name="Picture 16"/>
             <wp:cNvGraphicFramePr>
               <a:graphicFrameLocks noChangeAspect="1"/>
             </wp:cNvGraphicFramePr>
@@ -13056,11 +13754,11 @@
               <a:graphicData uri="http://schemas.openxmlformats.org/drawingml/2006/picture">
                 <pic:pic>
                   <pic:nvPicPr>
-                    <pic:cNvPr id="0" name="tmpalrsn9lj.png"/>
+                    <pic:cNvPr id="0" name="tmpbg7ed3ho.png"/>
                     <pic:cNvPicPr/>
                   </pic:nvPicPr>
                   <pic:blipFill>
-                    <a:blip r:embed="rId23"/>
+                    <a:blip r:embed="rId24"/>
                     <a:stretch>
                       <a:fillRect/>
                     </a:stretch>
@@ -13766,7 +14464,7 @@
         <w:drawing>
           <wp:inline xmlns:a="http://schemas.openxmlformats.org/drawingml/2006/main" xmlns:pic="http://schemas.openxmlformats.org/drawingml/2006/picture">
             <wp:extent cx="5029200" cy="2794000"/>
-            <wp:docPr id="16" name="Picture 16"/>
+            <wp:docPr id="17" name="Picture 17"/>
             <wp:cNvGraphicFramePr>
               <a:graphicFrameLocks noChangeAspect="1"/>
             </wp:cNvGraphicFramePr>
@@ -13774,11 +14472,11 @@
               <a:graphicData uri="http://schemas.openxmlformats.org/drawingml/2006/picture">
                 <pic:pic>
                   <pic:nvPicPr>
-                    <pic:cNvPr id="0" name="tmpih5y5nuh.png"/>
+                    <pic:cNvPr id="0" name="tmpo8awoofv.png"/>
                     <pic:cNvPicPr/>
                   </pic:nvPicPr>
                   <pic:blipFill>
-                    <a:blip r:embed="rId24"/>
+                    <a:blip r:embed="rId25"/>
                     <a:stretch>
                       <a:fillRect/>
                     </a:stretch>

</xml_diff>

<commit_message>
Ajout colonnes Bénéficiaires, Adhérents, Ayants droit
</commit_message>
<xml_diff>
--- a/rapport_prestations.docx
+++ b/rapport_prestations.docx
@@ -105,7 +105,7 @@
         <w:pStyle w:val="ListBullet"/>
       </w:pPr>
       <w:r>
-        <w:t>Inclusion : prestations remboursables enregistrées (janv. 2024 – juil. 2025).</w:t>
+        <w:t>Inclusion :prestations remboursables enregistrées (janv. 2024 – juil. 2025).</w:t>
       </w:r>
     </w:p>
     <w:p>
@@ -113,7 +113,7 @@
         <w:pStyle w:val="ListBullet"/>
       </w:pPr>
       <w:r>
-        <w:t>Normalisations : typographie des centres, homogénéisation des statuts, formats monétaires.</w:t>
+        <w:t>Normalisations :typographie des centres, homogénéisation des statuts, formats monétaires.</w:t>
       </w:r>
     </w:p>
     <w:p>
@@ -121,7 +121,7 @@
         <w:pStyle w:val="ListBullet"/>
       </w:pPr>
       <w:r>
-        <w:t>Correctif calendaire : dates août–décembre 2025 rebasculées sur 2024 (anomalie corrigée et tracée).</w:t>
+        <w:t>Correctif calendaire :dates août–décembre 2025 rebasculées sur 2024 (anomalie corrigée et tracée).</w:t>
       </w:r>
     </w:p>
     <w:p>
@@ -129,7 +129,7 @@
         <w:pStyle w:val="ListBullet"/>
       </w:pPr>
       <w:r>
-        <w:t>Qualité : élimination des doublons (extraction conservatoire), contrôle des colonnes critiques, conversion explicite des montants.</w:t>
+        <w:t>Qualité :élimination des doublons (extraction conservatoire), contrôle des colonnes critiques, conversion explicite des montants.</w:t>
       </w:r>
     </w:p>
     <w:p>
@@ -137,7 +137,7 @@
         <w:pStyle w:val="ListBullet"/>
       </w:pPr>
       <w:r>
-        <w:t>Exclusions : pas de modélisation prédictive avancée, ni benchmarking externe, ni analyse médicale qualitative.</w:t>
+        <w:t>Exclusions :pas de modélisation prédictive avancée, ni benchmarking externe, ni analyse médicale qualitative.</w:t>
       </w:r>
     </w:p>
     <w:p>
@@ -209,7 +209,7 @@
         <w:pStyle w:val="ListBullet"/>
       </w:pPr>
       <w:r>
-        <w:t>Montant total : somme des montants enregistrés.</w:t>
+        <w:t>Montant total :somme des montants enregistrés.</w:t>
       </w:r>
     </w:p>
     <w:p>
@@ -217,7 +217,7 @@
         <w:pStyle w:val="ListBullet"/>
       </w:pPr>
       <w:r>
-        <w:t>Nombre de prestations : enregistrements unitaires après nettoyage.</w:t>
+        <w:t>Nombre de prestations :enregistrements unitaires après nettoyage.</w:t>
       </w:r>
     </w:p>
     <w:p>
@@ -225,7 +225,7 @@
         <w:pStyle w:val="ListBullet"/>
       </w:pPr>
       <w:r>
-        <w:t>Coût moyen par prestation : montant total / nombre de prestations.</w:t>
+        <w:t>Coût moyen par prestation :montant total / nombre de prestations.</w:t>
       </w:r>
     </w:p>
     <w:p>
@@ -233,7 +233,7 @@
         <w:pStyle w:val="ListBullet"/>
       </w:pPr>
       <w:r>
-        <w:t>Statuts : catégories de traitement (accepté / autre) harmonisées.</w:t>
+        <w:t>Statuts :catégories de traitement (accepté / autre) harmonisées.</w:t>
       </w:r>
     </w:p>
     <w:p>
@@ -241,7 +241,7 @@
         <w:pStyle w:val="ListBullet"/>
       </w:pPr>
       <w:r>
-        <w:t>Type / sous type : niveaux hiérarchiques internes de classification.</w:t>
+        <w:t>Type / sous type :niveaux hiérarchiques internes de classification.</w:t>
       </w:r>
     </w:p>
     <w:p>
@@ -1504,7 +1504,7 @@
               <a:graphicData uri="http://schemas.openxmlformats.org/drawingml/2006/picture">
                 <pic:pic>
                   <pic:nvPicPr>
-                    <pic:cNvPr id="0" name="tmpcovrulcj.png"/>
+                    <pic:cNvPr id="0" name="tmpy_yyof4u.png"/>
                     <pic:cNvPicPr/>
                   </pic:nvPicPr>
                   <pic:blipFill>
@@ -1545,7 +1545,7 @@
               <a:graphicData uri="http://schemas.openxmlformats.org/drawingml/2006/picture">
                 <pic:pic>
                   <pic:nvPicPr>
-                    <pic:cNvPr id="0" name="tmpr32qyc4q.png"/>
+                    <pic:cNvPr id="0" name="tmpy2p_d7_u.png"/>
                     <pic:cNvPicPr/>
                   </pic:nvPicPr>
                   <pic:blipFill>
@@ -1614,7 +1614,7 @@
               <a:graphicData uri="http://schemas.openxmlformats.org/drawingml/2006/picture">
                 <pic:pic>
                   <pic:nvPicPr>
-                    <pic:cNvPr id="0" name="tmphds6n509.png"/>
+                    <pic:cNvPr id="0" name="tmp1yegrjjz.png"/>
                     <pic:cNvPicPr/>
                   </pic:nvPicPr>
                   <pic:blipFill>
@@ -1655,7 +1655,7 @@
               <a:graphicData uri="http://schemas.openxmlformats.org/drawingml/2006/picture">
                 <pic:pic>
                   <pic:nvPicPr>
-                    <pic:cNvPr id="0" name="tmp_e5xu5ab.png"/>
+                    <pic:cNvPr id="0" name="tmpa4sj9ryz.png"/>
                     <pic:cNvPicPr/>
                   </pic:nvPicPr>
                   <pic:blipFill>
@@ -1940,7 +1940,7 @@
               <a:graphicData uri="http://schemas.openxmlformats.org/drawingml/2006/picture">
                 <pic:pic>
                   <pic:nvPicPr>
-                    <pic:cNvPr id="0" name="tmp0ljk0rzh.png"/>
+                    <pic:cNvPr id="0" name="tmpaohq5i5g.png"/>
                     <pic:cNvPicPr/>
                   </pic:nvPicPr>
                   <pic:blipFill>
@@ -2322,7 +2322,7 @@
               <a:graphicData uri="http://schemas.openxmlformats.org/drawingml/2006/picture">
                 <pic:pic>
                   <pic:nvPicPr>
-                    <pic:cNvPr id="0" name="tmpo0l6s2ir.png"/>
+                    <pic:cNvPr id="0" name="tmpyc3zrwt9.png"/>
                     <pic:cNvPicPr/>
                   </pic:nvPicPr>
                   <pic:blipFill>
@@ -2648,7 +2648,7 @@
               <a:graphicData uri="http://schemas.openxmlformats.org/drawingml/2006/picture">
                 <pic:pic>
                   <pic:nvPicPr>
-                    <pic:cNvPr id="0" name="tmpplw5zeqf.png"/>
+                    <pic:cNvPr id="0" name="tmpuyleoh1r.png"/>
                     <pic:cNvPicPr/>
                   </pic:nvPicPr>
                   <pic:blipFill>
@@ -6074,7 +6074,7 @@
               <a:graphicData uri="http://schemas.openxmlformats.org/drawingml/2006/picture">
                 <pic:pic>
                   <pic:nvPicPr>
-                    <pic:cNvPr id="0" name="tmpb86v9zxc.png"/>
+                    <pic:cNvPr id="0" name="tmp70bexhdm.png"/>
                     <pic:cNvPicPr/>
                   </pic:nvPicPr>
                   <pic:blipFill>
@@ -6710,7 +6710,7 @@
               <a:graphicData uri="http://schemas.openxmlformats.org/drawingml/2006/picture">
                 <pic:pic>
                   <pic:nvPicPr>
-                    <pic:cNvPr id="0" name="tmpwaal6vpz.png"/>
+                    <pic:cNvPr id="0" name="tmpaltrrcsu.png"/>
                     <pic:cNvPicPr/>
                   </pic:nvPicPr>
                   <pic:blipFill>
@@ -7594,7 +7594,7 @@
               <a:graphicData uri="http://schemas.openxmlformats.org/drawingml/2006/picture">
                 <pic:pic>
                   <pic:nvPicPr>
-                    <pic:cNvPr id="0" name="tmp5lxcqc7r.png"/>
+                    <pic:cNvPr id="0" name="tmpo4j85mn7.png"/>
                     <pic:cNvPicPr/>
                   </pic:nvPicPr>
                   <pic:blipFill>
@@ -9153,7 +9153,7 @@
               <a:graphicData uri="http://schemas.openxmlformats.org/drawingml/2006/picture">
                 <pic:pic>
                   <pic:nvPicPr>
-                    <pic:cNvPr id="0" name="tmptcjpw1kf.png"/>
+                    <pic:cNvPr id="0" name="tmpxsk5i3jg.png"/>
                     <pic:cNvPicPr/>
                   </pic:nvPicPr>
                   <pic:blipFill>
@@ -10069,7 +10069,7 @@
               <a:graphicData uri="http://schemas.openxmlformats.org/drawingml/2006/picture">
                 <pic:pic>
                   <pic:nvPicPr>
-                    <pic:cNvPr id="0" name="tmpizl8w502.png"/>
+                    <pic:cNvPr id="0" name="tmpw77ndlja.png"/>
                     <pic:cNvPicPr/>
                   </pic:nvPicPr>
                   <pic:blipFill>
@@ -11575,7 +11575,7 @@
               <a:graphicData uri="http://schemas.openxmlformats.org/drawingml/2006/picture">
                 <pic:pic>
                   <pic:nvPicPr>
-                    <pic:cNvPr id="0" name="tmpouvdnbtt.png"/>
+                    <pic:cNvPr id="0" name="tmpei5_cw02.png"/>
                     <pic:cNvPicPr/>
                   </pic:nvPicPr>
                   <pic:blipFill>
@@ -12576,7 +12576,7 @@
               <a:graphicData uri="http://schemas.openxmlformats.org/drawingml/2006/picture">
                 <pic:pic>
                   <pic:nvPicPr>
-                    <pic:cNvPr id="0" name="tmp6wg5fmar.png"/>
+                    <pic:cNvPr id="0" name="tmp0y6uewx5.png"/>
                     <pic:cNvPicPr/>
                   </pic:nvPicPr>
                   <pic:blipFill>
@@ -13274,7 +13274,7 @@
               <a:graphicData uri="http://schemas.openxmlformats.org/drawingml/2006/picture">
                 <pic:pic>
                   <pic:nvPicPr>
-                    <pic:cNvPr id="0" name="tmptj5lusrz.png"/>
+                    <pic:cNvPr id="0" name="tmpfwwhfzu0.png"/>
                     <pic:cNvPicPr/>
                   </pic:nvPicPr>
                   <pic:blipFill>
@@ -13754,7 +13754,7 @@
               <a:graphicData uri="http://schemas.openxmlformats.org/drawingml/2006/picture">
                 <pic:pic>
                   <pic:nvPicPr>
-                    <pic:cNvPr id="0" name="tmpbg7ed3ho.png"/>
+                    <pic:cNvPr id="0" name="tmp7g4hgmqd.png"/>
                     <pic:cNvPicPr/>
                   </pic:nvPicPr>
                   <pic:blipFill>
@@ -14472,7 +14472,7 @@
               <a:graphicData uri="http://schemas.openxmlformats.org/drawingml/2006/picture">
                 <pic:pic>
                   <pic:nvPicPr>
-                    <pic:cNvPr id="0" name="tmpo8awoofv.png"/>
+                    <pic:cNvPr id="0" name="tmpiy8mh5lm.png"/>
                     <pic:cNvPicPr/>
                   </pic:nvPicPr>
                   <pic:blipFill>

</xml_diff>